<commit_message>
updated Day 4 Report
</commit_message>
<xml_diff>
--- a/e-commerce-web-template-4/q2_marketplacebuilder_hackathon_foundations_2024/Day4_Building_Dynamic_Frontend_Components/Day4_Dynamic_Frontend_Submission.docx
+++ b/e-commerce-web-template-4/q2_marketplacebuilder_hackathon_foundations_2024/Day4_Building_Dynamic_Frontend_Components/Day4_Dynamic_Frontend_Submission.docx
@@ -50,6 +50,7 @@
     </w:p>
     <w:p>
       <w:pPr>
+        <w:jc w:val="both"/>
         <w:rPr>
           <w:rFonts w:asciiTheme="majorHAnsi" w:eastAsiaTheme="majorEastAsia" w:hAnsiTheme="majorHAnsi" w:cstheme="majorBidi"/>
           <w:b/>
@@ -635,6 +636,9 @@
       </w:r>
     </w:p>
     <w:p>
+      <w:pPr>
+        <w:jc w:val="both"/>
+      </w:pPr>
       <w:r>
         <w:t>The completion of Day 4 resulted in a fully dynamic frontend powered by Sanity CMS and APIs. This implementation follows industry best practices and prepares the marketplace for a seamless shopping experience. Future improvements may include AI-powered recommendations and multi-language support.</w:t>
       </w:r>

</xml_diff>